<commit_message>
Generador de planillas de PTG finalizado
Generador de planillas de PTG finalizado
</commit_message>
<xml_diff>
--- a/Evaluaciòn Propuesta TEG - Revisor.docx
+++ b/Evaluaciòn Propuesta TEG - Revisor.docx
@@ -46,7 +46,7 @@
       </w:tblGrid>
       <w:tr>
         <w:trPr>
-          <w:trHeight w:val="750" w:hRule="exact"/>
+          <w:trHeight w:val="500" w:hRule="exact"/>
         </w:trPr>
         <w:tc>
           <w:tcPr>
@@ -89,7 +89,7 @@
       </w:tblGrid>
       <w:tr>
         <w:trPr>
-          <w:trHeight w:val="750" w:hRule="exact"/>
+          <w:trHeight w:val="500" w:hRule="exact"/>
         </w:trPr>
         <w:tc>
           <w:tcPr>
@@ -135,7 +135,7 @@
       </w:tblGrid>
       <w:tr>
         <w:trPr>
-          <w:trHeight w:val="600" w:hRule="exact"/>
+          <w:trHeight w:val="300" w:hRule="exact"/>
         </w:trPr>
         <w:tc>
           <w:tcPr>
@@ -194,7 +194,7 @@
       </w:tr>
       <w:tr>
         <w:trPr>
-          <w:trHeight w:val="600" w:hRule="exact"/>
+          <w:trHeight w:val="300" w:hRule="exact"/>
         </w:trPr>
         <w:tc>
           <w:tcPr>
@@ -223,7 +223,7 @@
       </w:tr>
       <w:tr>
         <w:trPr>
-          <w:trHeight w:val="600" w:hRule="exact"/>
+          <w:trHeight w:val="300" w:hRule="exact"/>
         </w:trPr>
         <w:tc>
           <w:tcPr>
@@ -252,7 +252,7 @@
       </w:tr>
       <w:tr>
         <w:trPr>
-          <w:trHeight w:val="600" w:hRule="exact"/>
+          <w:trHeight w:val="300" w:hRule="exact"/>
         </w:trPr>
         <w:tc>
           <w:tcPr>
@@ -281,7 +281,7 @@
       </w:tr>
       <w:tr>
         <w:trPr>
-          <w:trHeight w:val="600" w:hRule="exact"/>
+          <w:trHeight w:val="300" w:hRule="exact"/>
         </w:trPr>
         <w:tc>
           <w:tcPr>
@@ -310,7 +310,7 @@
       </w:tr>
       <w:tr>
         <w:trPr>
-          <w:trHeight w:val="600" w:hRule="exact"/>
+          <w:trHeight w:val="300" w:hRule="exact"/>
         </w:trPr>
         <w:tc>
           <w:tcPr>
@@ -339,7 +339,7 @@
       </w:tr>
       <w:tr>
         <w:trPr>
-          <w:trHeight w:val="600" w:hRule="exact"/>
+          <w:trHeight w:val="300" w:hRule="exact"/>
         </w:trPr>
         <w:tc>
           <w:tcPr>
@@ -412,7 +412,7 @@
       </w:tblGrid>
       <w:tr>
         <w:trPr>
-          <w:trHeight w:val="500" w:hRule="exact"/>
+          <w:trHeight w:val="300" w:hRule="exact"/>
         </w:trPr>
         <w:tc>
           <w:tcPr>
@@ -493,7 +493,7 @@
       </w:tr>
       <w:tr>
         <w:trPr>
-          <w:trHeight w:val="500" w:hRule="exact"/>
+          <w:trHeight w:val="300" w:hRule="exact"/>
         </w:trPr>
         <w:tc>
           <w:tcPr>
@@ -575,7 +575,7 @@
       </w:tblGrid>
       <w:tr>
         <w:trPr>
-          <w:trHeight w:val="500" w:hRule="exact"/>
+          <w:trHeight w:val="400" w:hRule="exact"/>
         </w:trPr>
         <w:tc>
           <w:tcPr>
@@ -615,7 +615,7 @@
       </w:tr>
       <w:tr>
         <w:trPr>
-          <w:trHeight w:val="500" w:hRule="exact"/>
+          <w:trHeight w:val="400" w:hRule="exact"/>
         </w:trPr>
         <w:tc>
           <w:tcPr>
@@ -652,7 +652,7 @@
       </w:tr>
       <w:tr>
         <w:trPr>
-          <w:trHeight w:val="500" w:hRule="exact"/>
+          <w:trHeight w:val="400" w:hRule="exact"/>
         </w:trPr>
         <w:tc>
           <w:tcPr>
@@ -690,7 +690,7 @@
       </w:tr>
       <w:tr>
         <w:trPr>
-          <w:trHeight w:val="500" w:hRule="exact"/>
+          <w:trHeight w:val="400" w:hRule="exact"/>
         </w:trPr>
         <w:tc>
           <w:tcPr>
@@ -728,7 +728,7 @@
       </w:tr>
       <w:tr>
         <w:trPr>
-          <w:trHeight w:val="500" w:hRule="exact"/>
+          <w:trHeight w:val="400" w:hRule="exact"/>
         </w:trPr>
         <w:tc>
           <w:tcPr>
@@ -769,7 +769,7 @@
       </w:tr>
       <w:tr>
         <w:trPr>
-          <w:trHeight w:val="500" w:hRule="exact"/>
+          <w:trHeight w:val="400" w:hRule="exact"/>
         </w:trPr>
         <w:tc>
           <w:tcPr>
@@ -810,7 +810,7 @@
       </w:tr>
       <w:tr>
         <w:trPr>
-          <w:trHeight w:val="500" w:hRule="exact"/>
+          <w:trHeight w:val="400" w:hRule="exact"/>
         </w:trPr>
         <w:tc>
           <w:tcPr>
@@ -864,7 +864,175 @@
     </w:p>
     <w:tbl>
       <w:tblPr>
+        <w:tblW w:type="dxa" w:w="9000"/>
+        <w:tblBorders>
+          <w:top w:val="single" w:color="auto" w:sz="4"/>
+          <w:left w:val="single" w:color="auto" w:sz="4"/>
+          <w:bottom w:val="single" w:color="auto" w:sz="4"/>
+          <w:right w:val="single" w:color="auto" w:sz="4"/>
+          <w:insideH w:val="single" w:color="auto" w:sz="4"/>
+          <w:insideV w:val="single" w:color="auto" w:sz="4"/>
+        </w:tblBorders>
+      </w:tblPr>
+      <w:tblGrid>
+        <w:gridCol w:w="100"/>
+        <w:gridCol w:w="100"/>
+        <w:gridCol w:w="100"/>
+        <w:gridCol w:w="100"/>
+        <w:gridCol w:w="100"/>
+      </w:tblGrid>
+      <w:tr>
+        <w:tc>
+          <w:tcPr>
+            <w:tcW w:type="dxa" w:w="2000"/>
+            <w:tcBorders>
+              <w:top w:val="none" w:color="ffffff" w:sz="1"/>
+              <w:left w:val="none" w:color="ffffff" w:sz="1"/>
+              <w:bottom w:val="none" w:color="ffffff" w:sz="1"/>
+              <w:right w:val="none" w:color="ffffff" w:sz="1"/>
+            </w:tcBorders>
+          </w:tcPr>
+          <w:p>
+            <w:pPr>
+              <w:jc w:val="left"/>
+            </w:pPr>
+            <w:r>
+              <w:t xml:space="preserve">Apellidos, Nombres: </w:t>
+            </w:r>
+          </w:p>
+        </w:tc>
+        <w:tc>
+          <w:tcPr>
+            <w:tcW w:type="dxa" w:w="2000"/>
+            <w:tcBorders>
+              <w:top w:val="none" w:color="ffffff" w:sz="1"/>
+              <w:left w:val="none" w:color="ffffff" w:sz="1"/>
+              <w:bottom w:val="none" w:color="ffffff" w:sz="1"/>
+              <w:right w:val="none" w:color="ffffff" w:sz="1"/>
+            </w:tcBorders>
+          </w:tcPr>
+          <w:p>
+            <w:pPr>
+              <w:jc w:val="left"/>
+            </w:pPr>
+            <w:r>
+              <w:t xml:space="preserve">Lárez Mata, Jesús José</w:t>
+            </w:r>
+          </w:p>
+        </w:tc>
+        <w:tc>
+          <w:tcPr>
+            <w:tcBorders>
+              <w:top w:val="none" w:color="ffffff" w:sz="1"/>
+              <w:left w:val="none" w:color="ffffff" w:sz="1"/>
+              <w:bottom w:val="none" w:color="ffffff" w:sz="1"/>
+              <w:right w:val="none" w:color="ffffff" w:sz="1"/>
+            </w:tcBorders>
+          </w:tcPr>
+          <w:p>
+            <w:pPr>
+              <w:jc w:val="left"/>
+            </w:pPr>
+            <w:r/>
+          </w:p>
+        </w:tc>
+      </w:tr>
+      <w:tr>
+        <w:tc>
+          <w:tcPr>
+            <w:tcBorders>
+              <w:top w:val="none" w:color="ffffff" w:sz="1"/>
+              <w:left w:val="none" w:color="ffffff" w:sz="1"/>
+              <w:bottom w:val="none" w:color="ffffff" w:sz="1"/>
+              <w:right w:val="none" w:color="ffffff" w:sz="1"/>
+            </w:tcBorders>
+          </w:tcPr>
+          <w:p>
+            <w:r>
+              <w:t xml:space="preserve">Decisión Final: </w:t>
+            </w:r>
+          </w:p>
+        </w:tc>
+        <w:tc>
+          <w:tcPr>
+            <w:tcW w:type="dxa" w:w="1500"/>
+            <w:tcBorders>
+              <w:top w:val="none" w:color="ffffff" w:sz="1"/>
+              <w:left w:val="none" w:color="ffffff" w:sz="1"/>
+              <w:bottom w:val="none" w:color="ffffff" w:sz="1"/>
+              <w:right w:val="none" w:color="ffffff" w:sz="1"/>
+            </w:tcBorders>
+          </w:tcPr>
+          <w:p>
+            <w:r>
+              <w:t xml:space="preserve">Aprobado: </w:t>
+            </w:r>
+          </w:p>
+        </w:tc>
+        <w:tc>
+          <w:tcPr>
+            <w:tcW w:type="dxa" w:w="1500"/>
+            <w:tcBorders>
+              <w:top w:val="none" w:color="ffffff" w:sz="1"/>
+              <w:left w:val="none" w:color="ffffff" w:sz="1"/>
+              <w:bottom w:val="none" w:color="ffffff" w:sz="1"/>
+              <w:right w:val="none" w:color="ffffff" w:sz="1"/>
+            </w:tcBorders>
+          </w:tcPr>
+          <w:p>
+            <w:r>
+              <w:t xml:space="preserve">Reprobada:</w:t>
+            </w:r>
+          </w:p>
+        </w:tc>
+        <w:tc>
+          <w:tcPr>
+            <w:tcW w:type="dxa" w:w="2000"/>
+            <w:tcBorders>
+              <w:top w:val="none" w:color="ffffff" w:sz="1"/>
+              <w:left w:val="none" w:color="ffffff" w:sz="1"/>
+              <w:bottom w:val="none" w:color="ffffff" w:sz="1"/>
+              <w:right w:val="none" w:color="ffffff" w:sz="1"/>
+            </w:tcBorders>
+          </w:tcPr>
+          <w:p>
+            <w:pPr>
+              <w:jc w:val="right"/>
+            </w:pPr>
+            <w:r>
+              <w:t xml:space="preserve">Fecha: </w:t>
+            </w:r>
+          </w:p>
+        </w:tc>
+        <w:tc>
+          <w:tcPr>
+            <w:tcBorders>
+              <w:top w:val="none" w:color="ffffff" w:sz="1"/>
+              <w:left w:val="none" w:color="ffffff" w:sz="1"/>
+              <w:bottom w:val="none" w:color="ffffff" w:sz="1"/>
+              <w:right w:val="none" w:color="ffffff" w:sz="1"/>
+            </w:tcBorders>
+          </w:tcPr>
+          <w:p>
+            <w:r>
+              <w:t xml:space="preserve"> </w:t>
+            </w:r>
+          </w:p>
+        </w:tc>
+      </w:tr>
+    </w:tbl>
+    <w:p>
+      <w:pPr>
+        <w:spacing w:before="10" w:after="10"/>
+      </w:pPr>
+      <w:r>
+        <w:t xml:space="preserve">Observaciones (solo en caso de ser rechazado el documento):</w:t>
+      </w:r>
+    </w:p>
+    <w:tbl>
+      <w:tblPr>
         <w:tblW w:type="auto" w:w="100"/>
+        <w:tblInd w:type="dxa" w:w="3000"/>
         <w:tblBorders>
           <w:top w:val="single" w:color="auto" w:sz="4"/>
           <w:left w:val="single" w:color="auto" w:sz="4"/>
@@ -879,12 +1047,44 @@
       </w:tblGrid>
       <w:tr>
         <w:trPr>
-          <w:trHeight w:val="100" w:hRule="exact"/>
-        </w:trPr>
-        <w:tc>
-          <w:p>
-            <w:r>
-              <w:t xml:space="preserve">Probando</w:t>
+          <w:trHeight w:val="700" w:hRule="exact"/>
+        </w:trPr>
+        <w:tc>
+          <w:tcPr>
+            <w:tcW w:type="dxa" w:w="3000"/>
+            <w:tcBorders>
+              <w:top w:val="none" w:color="FFFFFF" w:sz="1"/>
+              <w:left w:val="none" w:color="FFFFFF" w:sz="1"/>
+              <w:right w:val="none" w:color="FFFFFF" w:sz="1"/>
+            </w:tcBorders>
+          </w:tcPr>
+          <w:p>
+            <w:r>
+              <w:t xml:space="preserve"/>
+            </w:r>
+          </w:p>
+        </w:tc>
+      </w:tr>
+      <w:tr>
+        <w:trPr>
+          <w:trHeight w:val="700" w:hRule="exact"/>
+        </w:trPr>
+        <w:tc>
+          <w:tcPr>
+            <w:tcW w:type="dxa" w:w="3000"/>
+            <w:tcBorders>
+              <w:left w:val="none" w:color="FFFFFF" w:sz="1"/>
+              <w:bottom w:val="none" w:color="FFFFFF" w:sz="1"/>
+              <w:right w:val="none" w:color="FFFFFF" w:sz="1"/>
+            </w:tcBorders>
+            <w:vAlign w:val="center"/>
+          </w:tcPr>
+          <w:p>
+            <w:pPr>
+              <w:jc w:val="center"/>
+            </w:pPr>
+            <w:r>
+              <w:t xml:space="preserve">Firma Revisor</w:t>
             </w:r>
           </w:p>
         </w:tc>

</xml_diff>